<commit_message>
Notes added on how to carry out iteration 5
</commit_message>
<xml_diff>
--- a/Documentation/Iterations/Iteration_5.docx
+++ b/Documentation/Iterations/Iteration_5.docx
@@ -13,6 +13,19 @@
       </w:r>
     </w:p>
     <w:p>
+      <w:r>
+        <w:t>Allow starting balances / values for accounts to be set (this could be done with transactions as stated above but it would be easier and more efficient to add a method to be used in the database initializer.</w:t>
+      </w:r>
+    </w:p>
+    <w:p>
+      <w:r>
+        <w:t>Add sub accounts which can be connected to over arcing accounts such as profit, fixed assets, current assets etc.</w:t>
+      </w:r>
+    </w:p>
+    <w:p>
+      <w:r>
+        <w:t>Currently the total for all balance sheets can only equal 0 as all transaction have a debt and credit effect of the same value to the accounts which means everything is balanced out, with the addition of profit and loss transactions the profit or loss should be able to be calculated and recorded in a new account i.e. ‘profit’, this should be done in addition to the value of one of the effected accounts being higher or lower than the other. This way the balance should be a number other than 0 and this number should equal the value held in the profit account.</w:t>
+      </w:r>
       <w:bookmarkStart w:id="0" w:name="_GoBack"/>
       <w:bookmarkEnd w:id="0"/>
     </w:p>

</xml_diff>

<commit_message>
Added Profit Loss transaction
need to fix total in balance sheets.
need to fix profit loss transactions being included with normal
transactions for balance sheets.
</commit_message>
<xml_diff>
--- a/Documentation/Iterations/Iteration_5.docx
+++ b/Documentation/Iterations/Iteration_5.docx
@@ -98,8 +98,6 @@
           <w:numId w:val="2"/>
         </w:numPr>
       </w:pPr>
-      <w:bookmarkStart w:id="0" w:name="_GoBack"/>
-      <w:bookmarkEnd w:id="0"/>
       <w:r>
         <w:t>Turned Transaction into a super class for other types of transaction to inherit from.</w:t>
       </w:r>
@@ -127,6 +125,20 @@
       <w:r>
         <w:t xml:space="preserve">Added test data from the book. </w:t>
       </w:r>
+    </w:p>
+    <w:p>
+      <w:pPr>
+        <w:pStyle w:val="ListParagraph"/>
+        <w:numPr>
+          <w:ilvl w:val="0"/>
+          <w:numId w:val="2"/>
+        </w:numPr>
+      </w:pPr>
+      <w:r>
+        <w:t>Added Profit and loss transaction.</w:t>
+      </w:r>
+      <w:bookmarkStart w:id="0" w:name="_GoBack"/>
+      <w:bookmarkEnd w:id="0"/>
     </w:p>
     <w:p/>
     <w:p/>

</xml_diff>

<commit_message>
Additional info to iteration 5, initial set up of required classes for P/L statement
</commit_message>
<xml_diff>
--- a/Documentation/Iterations/Iteration_5.docx
+++ b/Documentation/Iterations/Iteration_5.docx
@@ -10,7 +10,10 @@
     <w:p/>
     <w:p>
       <w:r>
-        <w:t>I plan on creating two new classes</w:t>
+        <w:t>I plan on creating three</w:t>
+      </w:r>
+      <w:r>
+        <w:t xml:space="preserve"> new classes</w:t>
       </w:r>
       <w:r>
         <w:t>,</w:t>
@@ -27,11 +30,45 @@
         <w:t xml:space="preserve"> the balance sheet class</w:t>
       </w:r>
       <w:r>
-        <w:t xml:space="preserve"> and will be called profit and loss statement, the other will be a sales class to allow for specific sales to be entered by the user. The profit and loss statement will contain the value of stock for a given month and a field for the sales amount. The sale class will allow a user to enter the price of goods sold and what they were sold for, this will then affect the profit and loss statement accordingly. I final field will calculate the gross profit for that month of sales and display it to the user.</w:t>
+        <w:t xml:space="preserve"> and will be called profit and loss statement, the other will be a sales class to allow for specific sales to be entered by the user. The profit and loss statement wil</w:t>
+      </w:r>
+      <w:r>
+        <w:t xml:space="preserve">l contain the value of stock </w:t>
+      </w:r>
+      <w:r>
+        <w:t>of</w:t>
+      </w:r>
+      <w:r>
+        <w:t xml:space="preserve"> a given month and a field for the sales amount. The sale class will allow a user to enter the price of goods sold and what they were sold for, this will then affect the profit and loss statement accordingly. I final field will calculate the gross profit for that month of sales and display it to the user.</w:t>
+      </w:r>
+      <w:r>
+        <w:t xml:space="preserve"> The third class will be used as a sort of account class it will just have a name i.e. stock and will hold </w:t>
+      </w:r>
+      <w:proofErr w:type="gramStart"/>
+      <w:r>
+        <w:t>a the</w:t>
+      </w:r>
+      <w:proofErr w:type="gramEnd"/>
+      <w:r>
+        <w:t xml:space="preserve"> values.</w:t>
+      </w:r>
+    </w:p>
+    <w:p>
+      <w:r>
+        <w:t>I will have to it this way because if I want the user to be able to check profit and loss for specific stretches of time then the accounts will need to contain a collection of all the previous sales transactions. The planned system will be very similar to the way the account, balance and balance sheet classes all interact</w:t>
       </w:r>
       <w:bookmarkStart w:id="0" w:name="_GoBack"/>
       <w:bookmarkEnd w:id="0"/>
+      <w:r>
+        <w:t xml:space="preserve"> with one another.</w:t>
+      </w:r>
     </w:p>
+    <w:p>
+      <w:r>
+        <w:t>This will currently only calculate the gross profit.</w:t>
+      </w:r>
+    </w:p>
+    <w:p/>
     <w:sectPr>
       <w:pgSz w:w="12240" w:h="15840"/>
       <w:pgMar w:top="1440" w:right="1440" w:bottom="1440" w:left="1440" w:header="720" w:footer="720" w:gutter="0"/>

</xml_diff>

<commit_message>
Bulk of Gross profit and Loss working
improvements to be made in future iterations
</commit_message>
<xml_diff>
--- a/Documentation/Iterations/Iteration_5.docx
+++ b/Documentation/Iterations/Iteration_5.docx
@@ -44,23 +44,18 @@
       <w:r>
         <w:t xml:space="preserve"> The third class will be used as a sort of account class it will just have a name i.e. stock and will hold </w:t>
       </w:r>
-      <w:proofErr w:type="gramStart"/>
-      <w:r>
-        <w:t>a the</w:t>
-      </w:r>
-      <w:proofErr w:type="gramEnd"/>
+      <w:r>
+        <w:t>the</w:t>
+      </w:r>
+      <w:bookmarkStart w:id="0" w:name="_GoBack"/>
+      <w:bookmarkEnd w:id="0"/>
       <w:r>
         <w:t xml:space="preserve"> values.</w:t>
       </w:r>
     </w:p>
     <w:p>
       <w:r>
-        <w:t>I will have to it this way because if I want the user to be able to check profit and loss for specific stretches of time then the accounts will need to contain a collection of all the previous sales transactions. The planned system will be very similar to the way the account, balance and balance sheet classes all interact</w:t>
-      </w:r>
-      <w:bookmarkStart w:id="0" w:name="_GoBack"/>
-      <w:bookmarkEnd w:id="0"/>
-      <w:r>
-        <w:t xml:space="preserve"> with one another.</w:t>
+        <w:t>I will have to it this way because if I want the user to be able to check profit and loss for specific stretches of time then the accounts will need to contain a collection of all the previous sales transactions. The planned system will be very similar to the way the account, balance and balance sheet classes all interact with one another.</w:t>
       </w:r>
     </w:p>
     <w:p>

</xml_diff>

<commit_message>
Iteration 5 documentation update
</commit_message>
<xml_diff>
--- a/Documentation/Iterations/Iteration_5.docx
+++ b/Documentation/Iterations/Iteration_5.docx
@@ -47,22 +47,435 @@
       <w:r>
         <w:t>the</w:t>
       </w:r>
+      <w:r>
+        <w:t xml:space="preserve"> values.</w:t>
+      </w:r>
+    </w:p>
+    <w:p>
+      <w:r>
+        <w:t>I will have to it this way because if I want the user to be able to check profit and loss for specific stretches of time then the accounts will need to contain a collection of all the previous sales transactions. The planned system will be very similar to the way the account, balance and balance sheet classes all interact with one another.</w:t>
+      </w:r>
+    </w:p>
+    <w:p>
+      <w:r>
+        <w:t>This will currently only calculate the gross profit.</w:t>
+      </w:r>
+    </w:p>
+    <w:p>
+      <w:r>
+        <w:t xml:space="preserve">Screenshots below of new class called </w:t>
+      </w:r>
+      <w:proofErr w:type="spellStart"/>
+      <w:r>
+        <w:t>SalesAccount</w:t>
+      </w:r>
+      <w:proofErr w:type="spellEnd"/>
+      <w:r>
+        <w:t>. It is used to hold the value of the stock from the stock account and the prices goods were sold for when a sale transaction is made using the Sale class below.</w:t>
+      </w:r>
+    </w:p>
+    <w:p>
+      <w:r>
+        <w:rPr>
+          <w:noProof/>
+        </w:rPr>
+        <w:drawing>
+          <wp:inline distT="0" distB="0" distL="0" distR="0" wp14:anchorId="78F75CD5" wp14:editId="44B152B6">
+            <wp:extent cx="3760013" cy="2436391"/>
+            <wp:effectExtent l="0" t="0" r="0" b="2540"/>
+            <wp:docPr id="5" name="Picture 5"/>
+            <wp:cNvGraphicFramePr>
+              <a:graphicFrameLocks xmlns:a="http://schemas.openxmlformats.org/drawingml/2006/main" noChangeAspect="1"/>
+            </wp:cNvGraphicFramePr>
+            <a:graphic xmlns:a="http://schemas.openxmlformats.org/drawingml/2006/main">
+              <a:graphicData uri="http://schemas.openxmlformats.org/drawingml/2006/picture">
+                <pic:pic xmlns:pic="http://schemas.openxmlformats.org/drawingml/2006/picture">
+                  <pic:nvPicPr>
+                    <pic:cNvPr id="1" name=""/>
+                    <pic:cNvPicPr/>
+                  </pic:nvPicPr>
+                  <pic:blipFill rotWithShape="1">
+                    <a:blip r:embed="rId4"/>
+                    <a:srcRect l="4556" t="30841" r="62585" b="29640"/>
+                    <a:stretch/>
+                  </pic:blipFill>
+                  <pic:spPr bwMode="auto">
+                    <a:xfrm>
+                      <a:off x="0" y="0"/>
+                      <a:ext cx="3777920" cy="2447995"/>
+                    </a:xfrm>
+                    <a:prstGeom prst="rect">
+                      <a:avLst/>
+                    </a:prstGeom>
+                    <a:ln>
+                      <a:noFill/>
+                    </a:ln>
+                    <a:extLst>
+                      <a:ext uri="{53640926-AAD7-44D8-BBD7-CCE9431645EC}">
+                        <a14:shadowObscured xmlns:a14="http://schemas.microsoft.com/office/drawing/2010/main"/>
+                      </a:ext>
+                    </a:extLst>
+                  </pic:spPr>
+                </pic:pic>
+              </a:graphicData>
+            </a:graphic>
+          </wp:inline>
+        </w:drawing>
+      </w:r>
+    </w:p>
+    <w:p/>
+    <w:p/>
+    <w:p/>
+    <w:p/>
+    <w:p/>
+    <w:p>
+      <w:r>
+        <w:lastRenderedPageBreak/>
+        <w:t>Screenshots of Sale class. Used in a similar way to transaction however it contains the date of the sale and information on the price of the stock sold and the price it was sold for. This is used to calculate gross profit.</w:t>
+      </w:r>
+    </w:p>
+    <w:p>
+      <w:r>
+        <w:rPr>
+          <w:noProof/>
+        </w:rPr>
+        <w:drawing>
+          <wp:inline distT="0" distB="0" distL="0" distR="0" wp14:anchorId="1C3BB3D7" wp14:editId="396F07B6">
+            <wp:extent cx="3555187" cy="3072690"/>
+            <wp:effectExtent l="0" t="0" r="7620" b="0"/>
+            <wp:docPr id="6" name="Picture 6"/>
+            <wp:cNvGraphicFramePr>
+              <a:graphicFrameLocks xmlns:a="http://schemas.openxmlformats.org/drawingml/2006/main" noChangeAspect="1"/>
+            </wp:cNvGraphicFramePr>
+            <a:graphic xmlns:a="http://schemas.openxmlformats.org/drawingml/2006/main">
+              <a:graphicData uri="http://schemas.openxmlformats.org/drawingml/2006/picture">
+                <pic:pic xmlns:pic="http://schemas.openxmlformats.org/drawingml/2006/picture">
+                  <pic:nvPicPr>
+                    <pic:cNvPr id="1" name=""/>
+                    <pic:cNvPicPr/>
+                  </pic:nvPicPr>
+                  <pic:blipFill rotWithShape="1">
+                    <a:blip r:embed="rId5"/>
+                    <a:srcRect l="3816" t="17824" r="56308" b="18208"/>
+                    <a:stretch/>
+                  </pic:blipFill>
+                  <pic:spPr bwMode="auto">
+                    <a:xfrm>
+                      <a:off x="0" y="0"/>
+                      <a:ext cx="3561933" cy="3078520"/>
+                    </a:xfrm>
+                    <a:prstGeom prst="rect">
+                      <a:avLst/>
+                    </a:prstGeom>
+                    <a:ln>
+                      <a:noFill/>
+                    </a:ln>
+                    <a:extLst>
+                      <a:ext uri="{53640926-AAD7-44D8-BBD7-CCE9431645EC}">
+                        <a14:shadowObscured xmlns:a14="http://schemas.microsoft.com/office/drawing/2010/main"/>
+                      </a:ext>
+                    </a:extLst>
+                  </pic:spPr>
+                </pic:pic>
+              </a:graphicData>
+            </a:graphic>
+          </wp:inline>
+        </w:drawing>
+      </w:r>
+    </w:p>
+    <w:p>
+      <w:pPr>
+        <w:rPr>
+          <w:noProof/>
+        </w:rPr>
+      </w:pPr>
+      <w:r>
+        <w:t>Screenshots of the new Profit and Loss Statement class.</w:t>
+      </w:r>
+      <w:r>
+        <w:t xml:space="preserve"> It pulls together the above to classes. The get statement is used to calculate the gross profit and loss from the sales transactions.</w:t>
+      </w:r>
+    </w:p>
+    <w:p>
+      <w:r>
+        <w:rPr>
+          <w:noProof/>
+        </w:rPr>
+        <w:drawing>
+          <wp:inline distT="0" distB="0" distL="0" distR="0" wp14:anchorId="7A626292" wp14:editId="1F0BD5EA">
+            <wp:extent cx="4637973" cy="2545690"/>
+            <wp:effectExtent l="0" t="0" r="0" b="7620"/>
+            <wp:docPr id="1" name="Picture 1"/>
+            <wp:cNvGraphicFramePr>
+              <a:graphicFrameLocks xmlns:a="http://schemas.openxmlformats.org/drawingml/2006/main" noChangeAspect="1"/>
+            </wp:cNvGraphicFramePr>
+            <a:graphic xmlns:a="http://schemas.openxmlformats.org/drawingml/2006/main">
+              <a:graphicData uri="http://schemas.openxmlformats.org/drawingml/2006/picture">
+                <pic:pic xmlns:pic="http://schemas.openxmlformats.org/drawingml/2006/picture">
+                  <pic:nvPicPr>
+                    <pic:cNvPr id="1" name=""/>
+                    <pic:cNvPicPr/>
+                  </pic:nvPicPr>
+                  <pic:blipFill rotWithShape="1">
+                    <a:blip r:embed="rId6"/>
+                    <a:srcRect l="3571" t="17595" r="39692" b="24606"/>
+                    <a:stretch/>
+                  </pic:blipFill>
+                  <pic:spPr bwMode="auto">
+                    <a:xfrm>
+                      <a:off x="0" y="0"/>
+                      <a:ext cx="4647447" cy="2550890"/>
+                    </a:xfrm>
+                    <a:prstGeom prst="rect">
+                      <a:avLst/>
+                    </a:prstGeom>
+                    <a:ln>
+                      <a:noFill/>
+                    </a:ln>
+                    <a:extLst>
+                      <a:ext uri="{53640926-AAD7-44D8-BBD7-CCE9431645EC}">
+                        <a14:shadowObscured xmlns:a14="http://schemas.microsoft.com/office/drawing/2010/main"/>
+                      </a:ext>
+                    </a:extLst>
+                  </pic:spPr>
+                </pic:pic>
+              </a:graphicData>
+            </a:graphic>
+          </wp:inline>
+        </w:drawing>
+      </w:r>
+    </w:p>
+    <w:p>
+      <w:pPr>
+        <w:rPr>
+          <w:noProof/>
+        </w:rPr>
+      </w:pPr>
+    </w:p>
+    <w:p>
+      <w:r>
+        <w:rPr>
+          <w:noProof/>
+        </w:rPr>
+        <w:lastRenderedPageBreak/>
+        <w:drawing>
+          <wp:inline distT="0" distB="0" distL="0" distR="0" wp14:anchorId="07925089" wp14:editId="4424B5D2">
+            <wp:extent cx="3928262" cy="2689190"/>
+            <wp:effectExtent l="0" t="0" r="0" b="0"/>
+            <wp:docPr id="2" name="Picture 2"/>
+            <wp:cNvGraphicFramePr>
+              <a:graphicFrameLocks xmlns:a="http://schemas.openxmlformats.org/drawingml/2006/main" noChangeAspect="1"/>
+            </wp:cNvGraphicFramePr>
+            <a:graphic xmlns:a="http://schemas.openxmlformats.org/drawingml/2006/main">
+              <a:graphicData uri="http://schemas.openxmlformats.org/drawingml/2006/picture">
+                <pic:pic xmlns:pic="http://schemas.openxmlformats.org/drawingml/2006/picture">
+                  <pic:nvPicPr>
+                    <pic:cNvPr id="1" name=""/>
+                    <pic:cNvPicPr/>
+                  </pic:nvPicPr>
+                  <pic:blipFill rotWithShape="1">
+                    <a:blip r:embed="rId7"/>
+                    <a:srcRect l="3818" t="20111" r="50030" b="21248"/>
+                    <a:stretch/>
+                  </pic:blipFill>
+                  <pic:spPr bwMode="auto">
+                    <a:xfrm>
+                      <a:off x="0" y="0"/>
+                      <a:ext cx="3935899" cy="2694418"/>
+                    </a:xfrm>
+                    <a:prstGeom prst="rect">
+                      <a:avLst/>
+                    </a:prstGeom>
+                    <a:ln>
+                      <a:noFill/>
+                    </a:ln>
+                    <a:extLst>
+                      <a:ext uri="{53640926-AAD7-44D8-BBD7-CCE9431645EC}">
+                        <a14:shadowObscured xmlns:a14="http://schemas.microsoft.com/office/drawing/2010/main"/>
+                      </a:ext>
+                    </a:extLst>
+                  </pic:spPr>
+                </pic:pic>
+              </a:graphicData>
+            </a:graphic>
+          </wp:inline>
+        </w:drawing>
+      </w:r>
+    </w:p>
+    <w:p>
+      <w:pPr>
+        <w:rPr>
+          <w:noProof/>
+        </w:rPr>
+      </w:pPr>
+      <w:r>
+        <w:t>Screenshots of the new functions added to accounting services (i.e. the menu).</w:t>
+      </w:r>
+    </w:p>
+    <w:p>
+      <w:r>
+        <w:rPr>
+          <w:noProof/>
+        </w:rPr>
+        <w:drawing>
+          <wp:inline distT="0" distB="0" distL="0" distR="0" wp14:anchorId="20242353" wp14:editId="256BFA1A">
+            <wp:extent cx="5268813" cy="2779776"/>
+            <wp:effectExtent l="0" t="0" r="8255" b="1905"/>
+            <wp:docPr id="3" name="Picture 3"/>
+            <wp:cNvGraphicFramePr>
+              <a:graphicFrameLocks xmlns:a="http://schemas.openxmlformats.org/drawingml/2006/main" noChangeAspect="1"/>
+            </wp:cNvGraphicFramePr>
+            <a:graphic xmlns:a="http://schemas.openxmlformats.org/drawingml/2006/main">
+              <a:graphicData uri="http://schemas.openxmlformats.org/drawingml/2006/picture">
+                <pic:pic xmlns:pic="http://schemas.openxmlformats.org/drawingml/2006/picture">
+                  <pic:nvPicPr>
+                    <pic:cNvPr id="1" name=""/>
+                    <pic:cNvPicPr/>
+                  </pic:nvPicPr>
+                  <pic:blipFill rotWithShape="1">
+                    <a:blip r:embed="rId8"/>
+                    <a:srcRect l="4432" t="18048" r="30461" b="18197"/>
+                    <a:stretch/>
+                  </pic:blipFill>
+                  <pic:spPr bwMode="auto">
+                    <a:xfrm>
+                      <a:off x="0" y="0"/>
+                      <a:ext cx="5276691" cy="2783933"/>
+                    </a:xfrm>
+                    <a:prstGeom prst="rect">
+                      <a:avLst/>
+                    </a:prstGeom>
+                    <a:ln>
+                      <a:noFill/>
+                    </a:ln>
+                    <a:extLst>
+                      <a:ext uri="{53640926-AAD7-44D8-BBD7-CCE9431645EC}">
+                        <a14:shadowObscured xmlns:a14="http://schemas.microsoft.com/office/drawing/2010/main"/>
+                      </a:ext>
+                    </a:extLst>
+                  </pic:spPr>
+                </pic:pic>
+              </a:graphicData>
+            </a:graphic>
+          </wp:inline>
+        </w:drawing>
+      </w:r>
+    </w:p>
+    <w:p>
+      <w:r>
+        <w:rPr>
+          <w:noProof/>
+        </w:rPr>
+        <w:drawing>
+          <wp:inline distT="0" distB="0" distL="0" distR="0" wp14:anchorId="3A666DD8" wp14:editId="0690CC5E">
+            <wp:extent cx="4840956" cy="1748333"/>
+            <wp:effectExtent l="0" t="0" r="0" b="4445"/>
+            <wp:docPr id="4" name="Picture 4"/>
+            <wp:cNvGraphicFramePr>
+              <a:graphicFrameLocks xmlns:a="http://schemas.openxmlformats.org/drawingml/2006/main" noChangeAspect="1"/>
+            </wp:cNvGraphicFramePr>
+            <a:graphic xmlns:a="http://schemas.openxmlformats.org/drawingml/2006/main">
+              <a:graphicData uri="http://schemas.openxmlformats.org/drawingml/2006/picture">
+                <pic:pic xmlns:pic="http://schemas.openxmlformats.org/drawingml/2006/picture">
+                  <pic:nvPicPr>
+                    <pic:cNvPr id="1" name=""/>
+                    <pic:cNvPicPr/>
+                  </pic:nvPicPr>
+                  <pic:blipFill rotWithShape="1">
+                    <a:blip r:embed="rId9"/>
+                    <a:srcRect l="3817" t="28787" r="37231" b="31696"/>
+                    <a:stretch/>
+                  </pic:blipFill>
+                  <pic:spPr bwMode="auto">
+                    <a:xfrm>
+                      <a:off x="0" y="0"/>
+                      <a:ext cx="4849931" cy="1751574"/>
+                    </a:xfrm>
+                    <a:prstGeom prst="rect">
+                      <a:avLst/>
+                    </a:prstGeom>
+                    <a:ln>
+                      <a:noFill/>
+                    </a:ln>
+                    <a:extLst>
+                      <a:ext uri="{53640926-AAD7-44D8-BBD7-CCE9431645EC}">
+                        <a14:shadowObscured xmlns:a14="http://schemas.microsoft.com/office/drawing/2010/main"/>
+                      </a:ext>
+                    </a:extLst>
+                  </pic:spPr>
+                </pic:pic>
+              </a:graphicData>
+            </a:graphic>
+          </wp:inline>
+        </w:drawing>
+      </w:r>
+    </w:p>
+    <w:p>
+      <w:r>
+        <w:lastRenderedPageBreak/>
+        <w:t xml:space="preserve">New functions added to the DB initializer. Only the </w:t>
+      </w:r>
+      <w:proofErr w:type="spellStart"/>
+      <w:r>
+        <w:t>AddNewSale</w:t>
+      </w:r>
+      <w:proofErr w:type="spellEnd"/>
+      <w:r>
+        <w:t xml:space="preserve"> is currently being used.</w:t>
+      </w:r>
+    </w:p>
+    <w:p>
+      <w:r>
+        <w:rPr>
+          <w:noProof/>
+        </w:rPr>
+        <w:drawing>
+          <wp:inline distT="0" distB="0" distL="0" distR="0" wp14:anchorId="2A4B6250" wp14:editId="407FF19B">
+            <wp:extent cx="5826625" cy="2026310"/>
+            <wp:effectExtent l="0" t="0" r="3175" b="0"/>
+            <wp:docPr id="7" name="Picture 7"/>
+            <wp:cNvGraphicFramePr>
+              <a:graphicFrameLocks xmlns:a="http://schemas.openxmlformats.org/drawingml/2006/main" noChangeAspect="1"/>
+            </wp:cNvGraphicFramePr>
+            <a:graphic xmlns:a="http://schemas.openxmlformats.org/drawingml/2006/main">
+              <a:graphicData uri="http://schemas.openxmlformats.org/drawingml/2006/picture">
+                <pic:pic xmlns:pic="http://schemas.openxmlformats.org/drawingml/2006/picture">
+                  <pic:nvPicPr>
+                    <pic:cNvPr id="1" name=""/>
+                    <pic:cNvPicPr/>
+                  </pic:nvPicPr>
+                  <pic:blipFill rotWithShape="1">
+                    <a:blip r:embed="rId10"/>
+                    <a:srcRect l="4310" t="34724" r="29846" b="22776"/>
+                    <a:stretch/>
+                  </pic:blipFill>
+                  <pic:spPr bwMode="auto">
+                    <a:xfrm>
+                      <a:off x="0" y="0"/>
+                      <a:ext cx="5836835" cy="2029861"/>
+                    </a:xfrm>
+                    <a:prstGeom prst="rect">
+                      <a:avLst/>
+                    </a:prstGeom>
+                    <a:ln>
+                      <a:noFill/>
+                    </a:ln>
+                    <a:extLst>
+                      <a:ext uri="{53640926-AAD7-44D8-BBD7-CCE9431645EC}">
+                        <a14:shadowObscured xmlns:a14="http://schemas.microsoft.com/office/drawing/2010/main"/>
+                      </a:ext>
+                    </a:extLst>
+                  </pic:spPr>
+                </pic:pic>
+              </a:graphicData>
+            </a:graphic>
+          </wp:inline>
+        </w:drawing>
+      </w:r>
       <w:bookmarkStart w:id="0" w:name="_GoBack"/>
       <w:bookmarkEnd w:id="0"/>
-      <w:r>
-        <w:t xml:space="preserve"> values.</w:t>
-      </w:r>
-    </w:p>
-    <w:p>
-      <w:r>
-        <w:t>I will have to it this way because if I want the user to be able to check profit and loss for specific stretches of time then the accounts will need to contain a collection of all the previous sales transactions. The planned system will be very similar to the way the account, balance and balance sheet classes all interact with one another.</w:t>
-      </w:r>
-    </w:p>
-    <w:p>
-      <w:r>
-        <w:t>This will currently only calculate the gross profit.</w:t>
-      </w:r>
-    </w:p>
+    </w:p>
+    <w:p/>
     <w:p/>
     <w:sectPr>
       <w:pgSz w:w="12240" w:h="15840"/>

</xml_diff>